<commit_message>
Developments and Holding Image
</commit_message>
<xml_diff>
--- a/Documentation.docx
+++ b/Documentation.docx
@@ -201,8 +201,17 @@
           <w:rFonts w:ascii="Consolas" w:hAnsi="Consolas"/>
           <w:bCs/>
         </w:rPr>
-        <w:t>git init</w:t>
-      </w:r>
+        <w:t xml:space="preserve">git </w:t>
+      </w:r>
+      <w:proofErr w:type="spellStart"/>
+      <w:r>
+        <w:rPr>
+          <w:rFonts w:ascii="Consolas" w:hAnsi="Consolas"/>
+          <w:bCs/>
+        </w:rPr>
+        <w:t>init</w:t>
+      </w:r>
+      <w:proofErr w:type="spellEnd"/>
     </w:p>
     <w:p>
       <w:pPr>
@@ -227,17 +236,8 @@
           <w:rFonts w:ascii="Consolas" w:hAnsi="Consolas"/>
           <w:bCs/>
         </w:rPr>
-        <w:t xml:space="preserve">git </w:t>
-      </w:r>
-      <w:proofErr w:type="gramStart"/>
-      <w:r>
-        <w:rPr>
-          <w:rFonts w:ascii="Consolas" w:hAnsi="Consolas"/>
-          <w:bCs/>
-        </w:rPr>
-        <w:t>add .</w:t>
-      </w:r>
-      <w:proofErr w:type="gramEnd"/>
+        <w:t>git add .</w:t>
+      </w:r>
     </w:p>
     <w:p>
       <w:pPr>
@@ -290,6 +290,7 @@
         </w:rPr>
         <w:t>--</w:t>
       </w:r>
+      <w:proofErr w:type="spellStart"/>
       <w:r>
         <w:rPr>
           <w:rFonts w:ascii="Consolas" w:hAnsi="Consolas"/>
@@ -297,6 +298,7 @@
         </w:rPr>
         <w:t>oneline</w:t>
       </w:r>
+      <w:proofErr w:type="spellEnd"/>
     </w:p>
     <w:p>
       <w:pPr>
@@ -321,23 +323,7 @@
           <w:rFonts w:ascii="Consolas" w:hAnsi="Consolas"/>
           <w:bCs/>
         </w:rPr>
-        <w:t xml:space="preserve">git </w:t>
-      </w:r>
-      <w:proofErr w:type="gramStart"/>
-      <w:r>
-        <w:rPr>
-          <w:rFonts w:ascii="Consolas" w:hAnsi="Consolas"/>
-          <w:bCs/>
-        </w:rPr>
-        <w:t>remote</w:t>
-      </w:r>
-      <w:proofErr w:type="gramEnd"/>
-      <w:r>
-        <w:rPr>
-          <w:rFonts w:ascii="Consolas" w:hAnsi="Consolas"/>
-          <w:bCs/>
-        </w:rPr>
-        <w:t xml:space="preserve"> add origin &lt;repository URL&gt;</w:t>
+        <w:t>git remote add origin &lt;repository URL&gt;</w:t>
       </w:r>
     </w:p>
     <w:p>
@@ -443,13 +429,31 @@
         </w:rPr>
         <w:t xml:space="preserve">$ </w:t>
       </w:r>
-      <w:r>
-        <w:rPr>
-          <w:rFonts w:ascii="Consolas" w:hAnsi="Consolas"/>
-          <w:bCs/>
-        </w:rPr>
-        <w:t>npm init</w:t>
-      </w:r>
+      <w:proofErr w:type="spellStart"/>
+      <w:r>
+        <w:rPr>
+          <w:rFonts w:ascii="Consolas" w:hAnsi="Consolas"/>
+          <w:bCs/>
+        </w:rPr>
+        <w:t>npm</w:t>
+      </w:r>
+      <w:proofErr w:type="spellEnd"/>
+      <w:r>
+        <w:rPr>
+          <w:rFonts w:ascii="Consolas" w:hAnsi="Consolas"/>
+          <w:bCs/>
+        </w:rPr>
+        <w:t xml:space="preserve"> </w:t>
+      </w:r>
+      <w:proofErr w:type="spellStart"/>
+      <w:r>
+        <w:rPr>
+          <w:rFonts w:ascii="Consolas" w:hAnsi="Consolas"/>
+          <w:bCs/>
+        </w:rPr>
+        <w:t>init</w:t>
+      </w:r>
+      <w:proofErr w:type="spellEnd"/>
       <w:r>
         <w:rPr>
           <w:rFonts w:ascii="Consolas" w:hAnsi="Consolas"/>
@@ -476,12 +480,21 @@
         </w:rPr>
         <w:t xml:space="preserve">$ </w:t>
       </w:r>
-      <w:r>
-        <w:rPr>
-          <w:rFonts w:ascii="Consolas" w:hAnsi="Consolas"/>
-          <w:bCs/>
-        </w:rPr>
-        <w:t>npm install lite-server --save-dev</w:t>
+      <w:proofErr w:type="spellStart"/>
+      <w:r>
+        <w:rPr>
+          <w:rFonts w:ascii="Consolas" w:hAnsi="Consolas"/>
+          <w:bCs/>
+        </w:rPr>
+        <w:t>npm</w:t>
+      </w:r>
+      <w:proofErr w:type="spellEnd"/>
+      <w:r>
+        <w:rPr>
+          <w:rFonts w:ascii="Consolas" w:hAnsi="Consolas"/>
+          <w:bCs/>
+        </w:rPr>
+        <w:t xml:space="preserve"> install lite-server --save-dev</w:t>
       </w:r>
     </w:p>
     <w:p>
@@ -517,7 +530,7 @@
         </w:rPr>
         <w:t xml:space="preserve">Edit </w:t>
       </w:r>
-      <w:proofErr w:type="gramStart"/>
+      <w:proofErr w:type="spellStart"/>
       <w:r>
         <w:rPr>
           <w:rFonts w:ascii="Roboto" w:hAnsi="Roboto"/>
@@ -525,7 +538,7 @@
         </w:rPr>
         <w:t>package.json</w:t>
       </w:r>
-      <w:proofErr w:type="gramEnd"/>
+      <w:proofErr w:type="spellEnd"/>
       <w:r>
         <w:rPr>
           <w:rFonts w:ascii="Roboto" w:hAnsi="Roboto"/>
@@ -580,7 +593,23 @@
           <w:rFonts w:ascii="Consolas" w:hAnsi="Consolas"/>
           <w:bCs/>
         </w:rPr>
-        <w:t xml:space="preserve">    "name": "london-prime",</w:t>
+        <w:t xml:space="preserve">    "name": "</w:t>
+      </w:r>
+      <w:proofErr w:type="spellStart"/>
+      <w:r>
+        <w:rPr>
+          <w:rFonts w:ascii="Consolas" w:hAnsi="Consolas"/>
+          <w:bCs/>
+        </w:rPr>
+        <w:t>london</w:t>
+      </w:r>
+      <w:proofErr w:type="spellEnd"/>
+      <w:r>
+        <w:rPr>
+          <w:rFonts w:ascii="Consolas" w:hAnsi="Consolas"/>
+          <w:bCs/>
+        </w:rPr>
+        <w:t>-prime",</w:t>
       </w:r>
     </w:p>
     <w:p>
@@ -675,7 +704,23 @@
           <w:rFonts w:ascii="Consolas" w:hAnsi="Consolas"/>
           <w:bCs/>
         </w:rPr>
-        <w:t xml:space="preserve">        "start": "npm run lite",</w:t>
+        <w:t xml:space="preserve">        "start": "</w:t>
+      </w:r>
+      <w:proofErr w:type="spellStart"/>
+      <w:r>
+        <w:rPr>
+          <w:rFonts w:ascii="Consolas" w:hAnsi="Consolas"/>
+          <w:bCs/>
+        </w:rPr>
+        <w:t>npm</w:t>
+      </w:r>
+      <w:proofErr w:type="spellEnd"/>
+      <w:r>
+        <w:rPr>
+          <w:rFonts w:ascii="Consolas" w:hAnsi="Consolas"/>
+          <w:bCs/>
+        </w:rPr>
+        <w:t xml:space="preserve"> run lite",</w:t>
       </w:r>
     </w:p>
     <w:p>
@@ -789,7 +834,55 @@
           <w:rFonts w:ascii="Consolas" w:hAnsi="Consolas"/>
           <w:bCs/>
         </w:rPr>
-        <w:t xml:space="preserve">        "url": "git+https://github.com/lowner75/london-prime.git"</w:t>
+        <w:t xml:space="preserve">        "</w:t>
+      </w:r>
+      <w:proofErr w:type="spellStart"/>
+      <w:r>
+        <w:rPr>
+          <w:rFonts w:ascii="Consolas" w:hAnsi="Consolas"/>
+          <w:bCs/>
+        </w:rPr>
+        <w:t>url</w:t>
+      </w:r>
+      <w:proofErr w:type="spellEnd"/>
+      <w:r>
+        <w:rPr>
+          <w:rFonts w:ascii="Consolas" w:hAnsi="Consolas"/>
+          <w:bCs/>
+        </w:rPr>
+        <w:t>": "</w:t>
+      </w:r>
+      <w:proofErr w:type="spellStart"/>
+      <w:r>
+        <w:rPr>
+          <w:rFonts w:ascii="Consolas" w:hAnsi="Consolas"/>
+          <w:bCs/>
+        </w:rPr>
+        <w:t>git+https</w:t>
+      </w:r>
+      <w:proofErr w:type="spellEnd"/>
+      <w:r>
+        <w:rPr>
+          <w:rFonts w:ascii="Consolas" w:hAnsi="Consolas"/>
+          <w:bCs/>
+        </w:rPr>
+        <w:t>://github.com/lowner75/</w:t>
+      </w:r>
+      <w:proofErr w:type="spellStart"/>
+      <w:r>
+        <w:rPr>
+          <w:rFonts w:ascii="Consolas" w:hAnsi="Consolas"/>
+          <w:bCs/>
+        </w:rPr>
+        <w:t>london-prime.git</w:t>
+      </w:r>
+      <w:proofErr w:type="spellEnd"/>
+      <w:r>
+        <w:rPr>
+          <w:rFonts w:ascii="Consolas" w:hAnsi="Consolas"/>
+          <w:bCs/>
+        </w:rPr>
+        <w:t>"</w:t>
       </w:r>
     </w:p>
     <w:p>
@@ -884,7 +977,39 @@
           <w:rFonts w:ascii="Consolas" w:hAnsi="Consolas"/>
           <w:bCs/>
         </w:rPr>
-        <w:t xml:space="preserve">        "url": "https://github.com/lowner75/london-prime/issues"</w:t>
+        <w:t xml:space="preserve">        "</w:t>
+      </w:r>
+      <w:proofErr w:type="spellStart"/>
+      <w:r>
+        <w:rPr>
+          <w:rFonts w:ascii="Consolas" w:hAnsi="Consolas"/>
+          <w:bCs/>
+        </w:rPr>
+        <w:t>url</w:t>
+      </w:r>
+      <w:proofErr w:type="spellEnd"/>
+      <w:r>
+        <w:rPr>
+          <w:rFonts w:ascii="Consolas" w:hAnsi="Consolas"/>
+          <w:bCs/>
+        </w:rPr>
+        <w:t>": "https://github.com/lowner75/</w:t>
+      </w:r>
+      <w:proofErr w:type="spellStart"/>
+      <w:r>
+        <w:rPr>
+          <w:rFonts w:ascii="Consolas" w:hAnsi="Consolas"/>
+          <w:bCs/>
+        </w:rPr>
+        <w:t>london</w:t>
+      </w:r>
+      <w:proofErr w:type="spellEnd"/>
+      <w:r>
+        <w:rPr>
+          <w:rFonts w:ascii="Consolas" w:hAnsi="Consolas"/>
+          <w:bCs/>
+        </w:rPr>
+        <w:t>-prime/issues"</w:t>
       </w:r>
     </w:p>
     <w:p>
@@ -922,7 +1047,23 @@
           <w:rFonts w:ascii="Consolas" w:hAnsi="Consolas"/>
           <w:bCs/>
         </w:rPr>
-        <w:t xml:space="preserve">    "homepage": "https://github.com/lowner75/london-prime#readme",</w:t>
+        <w:t xml:space="preserve">    "homepage": "https://github.com/lowner75/</w:t>
+      </w:r>
+      <w:proofErr w:type="spellStart"/>
+      <w:r>
+        <w:rPr>
+          <w:rFonts w:ascii="Consolas" w:hAnsi="Consolas"/>
+          <w:bCs/>
+        </w:rPr>
+        <w:t>london-prime#readme</w:t>
+      </w:r>
+      <w:proofErr w:type="spellEnd"/>
+      <w:r>
+        <w:rPr>
+          <w:rFonts w:ascii="Consolas" w:hAnsi="Consolas"/>
+          <w:bCs/>
+        </w:rPr>
+        <w:t>",</w:t>
       </w:r>
     </w:p>
     <w:p>
@@ -941,7 +1082,23 @@
           <w:rFonts w:ascii="Consolas" w:hAnsi="Consolas"/>
           <w:bCs/>
         </w:rPr>
-        <w:t xml:space="preserve">    "devDependencies": {</w:t>
+        <w:t xml:space="preserve">    "</w:t>
+      </w:r>
+      <w:proofErr w:type="spellStart"/>
+      <w:r>
+        <w:rPr>
+          <w:rFonts w:ascii="Consolas" w:hAnsi="Consolas"/>
+          <w:bCs/>
+        </w:rPr>
+        <w:t>devDependencies</w:t>
+      </w:r>
+      <w:proofErr w:type="spellEnd"/>
+      <w:r>
+        <w:rPr>
+          <w:rFonts w:ascii="Consolas" w:hAnsi="Consolas"/>
+          <w:bCs/>
+        </w:rPr>
+        <w:t>": {</w:t>
       </w:r>
     </w:p>
     <w:p>
@@ -1068,28 +1225,65 @@
           <w:rFonts w:ascii="Roboto" w:hAnsi="Roboto"/>
           <w:b/>
         </w:rPr>
-        <w:t xml:space="preserve"> ParallelShell</w:t>
-      </w:r>
+        <w:t xml:space="preserve"> </w:t>
+      </w:r>
+      <w:proofErr w:type="spellStart"/>
       <w:r>
         <w:rPr>
           <w:rFonts w:ascii="Roboto" w:hAnsi="Roboto"/>
           <w:b/>
         </w:rPr>
-        <w:t>,</w:t>
-      </w:r>
+        <w:t>ParallelShell</w:t>
+      </w:r>
+      <w:proofErr w:type="spellEnd"/>
       <w:r>
         <w:rPr>
           <w:rFonts w:ascii="Roboto" w:hAnsi="Roboto"/>
           <w:b/>
         </w:rPr>
-        <w:t xml:space="preserve"> Fonts</w:t>
+        <w:t>,</w:t>
       </w:r>
       <w:r>
         <w:rPr>
           <w:rFonts w:ascii="Roboto" w:hAnsi="Roboto"/>
           <w:b/>
         </w:rPr>
-        <w:t>, etc.</w:t>
+        <w:t xml:space="preserve"> Fonts</w:t>
+      </w:r>
+      <w:r>
+        <w:rPr>
+          <w:rFonts w:ascii="Roboto" w:hAnsi="Roboto"/>
+          <w:b/>
+        </w:rPr>
+        <w:t xml:space="preserve">, </w:t>
+      </w:r>
+      <w:r>
+        <w:rPr>
+          <w:rFonts w:ascii="Roboto" w:hAnsi="Roboto"/>
+          <w:b/>
+        </w:rPr>
+        <w:t>Luxy</w:t>
+      </w:r>
+      <w:r>
+        <w:rPr>
+          <w:rFonts w:ascii="Roboto" w:hAnsi="Roboto"/>
+          <w:b/>
+        </w:rPr>
+        <w:t>.js</w:t>
+      </w:r>
+      <w:r>
+        <w:rPr>
+          <w:rFonts w:ascii="Roboto" w:hAnsi="Roboto"/>
+          <w:b/>
+        </w:rPr>
+        <w:t xml:space="preserve">, </w:t>
+      </w:r>
+      <w:r>
+        <w:rPr>
+          <w:rFonts w:ascii="Roboto" w:hAnsi="Roboto"/>
+          <w:b/>
+        </w:rPr>
+        <w:t>etc.</w:t>
       </w:r>
       <w:r>
         <w:rPr>
@@ -1128,12 +1322,21 @@
         </w:rPr>
         <w:t xml:space="preserve">$ </w:t>
       </w:r>
-      <w:r>
-        <w:rPr>
-          <w:rFonts w:ascii="Consolas" w:hAnsi="Consolas"/>
-          <w:bCs/>
-        </w:rPr>
-        <w:t>npm install bootstrap@4.0.0 --save</w:t>
+      <w:proofErr w:type="spellStart"/>
+      <w:r>
+        <w:rPr>
+          <w:rFonts w:ascii="Consolas" w:hAnsi="Consolas"/>
+          <w:bCs/>
+        </w:rPr>
+        <w:t>npm</w:t>
+      </w:r>
+      <w:proofErr w:type="spellEnd"/>
+      <w:r>
+        <w:rPr>
+          <w:rFonts w:ascii="Consolas" w:hAnsi="Consolas"/>
+          <w:bCs/>
+        </w:rPr>
+        <w:t xml:space="preserve"> install bootstrap@4.0.0 --save</w:t>
       </w:r>
     </w:p>
     <w:p>
@@ -1154,12 +1357,21 @@
         </w:rPr>
         <w:t xml:space="preserve">$ </w:t>
       </w:r>
-      <w:r>
-        <w:rPr>
-          <w:rFonts w:ascii="Consolas" w:hAnsi="Consolas"/>
-          <w:bCs/>
-        </w:rPr>
-        <w:t xml:space="preserve">npm install jquery@3.3.1 popper.js@1.12.9 </w:t>
+      <w:proofErr w:type="spellStart"/>
+      <w:r>
+        <w:rPr>
+          <w:rFonts w:ascii="Consolas" w:hAnsi="Consolas"/>
+          <w:bCs/>
+        </w:rPr>
+        <w:t>npm</w:t>
+      </w:r>
+      <w:proofErr w:type="spellEnd"/>
+      <w:r>
+        <w:rPr>
+          <w:rFonts w:ascii="Consolas" w:hAnsi="Consolas"/>
+          <w:bCs/>
+        </w:rPr>
+        <w:t xml:space="preserve"> install jquery@3.3.1 popper.js@1.12.9 </w:t>
       </w:r>
       <w:r>
         <w:rPr>
@@ -1194,12 +1406,21 @@
         </w:rPr>
         <w:t xml:space="preserve">$ </w:t>
       </w:r>
-      <w:r>
-        <w:rPr>
-          <w:rFonts w:ascii="Consolas" w:hAnsi="Consolas"/>
-          <w:bCs/>
-        </w:rPr>
-        <w:t>npm install --save-dev node-sass@4.7.2</w:t>
+      <w:proofErr w:type="spellStart"/>
+      <w:r>
+        <w:rPr>
+          <w:rFonts w:ascii="Consolas" w:hAnsi="Consolas"/>
+          <w:bCs/>
+        </w:rPr>
+        <w:t>npm</w:t>
+      </w:r>
+      <w:proofErr w:type="spellEnd"/>
+      <w:r>
+        <w:rPr>
+          <w:rFonts w:ascii="Consolas" w:hAnsi="Consolas"/>
+          <w:bCs/>
+        </w:rPr>
+        <w:t xml:space="preserve"> install --save-dev node-sass@4.7.2</w:t>
       </w:r>
       <w:r>
         <w:rPr>
@@ -1227,12 +1448,21 @@
         </w:rPr>
         <w:t xml:space="preserve">$ </w:t>
       </w:r>
-      <w:r>
-        <w:rPr>
-          <w:rFonts w:ascii="Consolas" w:hAnsi="Consolas"/>
-          <w:bCs/>
-        </w:rPr>
-        <w:t xml:space="preserve">npm install --save-dev </w:t>
+      <w:proofErr w:type="spellStart"/>
+      <w:r>
+        <w:rPr>
+          <w:rFonts w:ascii="Consolas" w:hAnsi="Consolas"/>
+          <w:bCs/>
+        </w:rPr>
+        <w:t>npm</w:t>
+      </w:r>
+      <w:proofErr w:type="spellEnd"/>
+      <w:r>
+        <w:rPr>
+          <w:rFonts w:ascii="Consolas" w:hAnsi="Consolas"/>
+          <w:bCs/>
+        </w:rPr>
+        <w:t xml:space="preserve"> install --save-dev </w:t>
       </w:r>
       <w:r>
         <w:rPr>
@@ -1260,13 +1490,23 @@
         </w:rPr>
         <w:t xml:space="preserve">$ </w:t>
       </w:r>
+      <w:proofErr w:type="spellStart"/>
       <w:r>
         <w:rPr>
           <w:rFonts w:ascii="Consolas" w:hAnsi="Consolas"/>
           <w:bCs/>
           <w:strike/>
         </w:rPr>
-        <w:t xml:space="preserve">npm install --save-dev </w:t>
+        <w:t>npm</w:t>
+      </w:r>
+      <w:proofErr w:type="spellEnd"/>
+      <w:r>
+        <w:rPr>
+          <w:rFonts w:ascii="Consolas" w:hAnsi="Consolas"/>
+          <w:bCs/>
+          <w:strike/>
+        </w:rPr>
+        <w:t xml:space="preserve"> install --save-dev </w:t>
       </w:r>
       <w:r>
         <w:rPr>
@@ -1323,12 +1563,21 @@
         </w:rPr>
         <w:t xml:space="preserve">$ </w:t>
       </w:r>
-      <w:r>
-        <w:rPr>
-          <w:rFonts w:ascii="Consolas" w:hAnsi="Consolas"/>
-          <w:bCs/>
-        </w:rPr>
-        <w:t xml:space="preserve">npm install --save-dev </w:t>
+      <w:proofErr w:type="spellStart"/>
+      <w:r>
+        <w:rPr>
+          <w:rFonts w:ascii="Consolas" w:hAnsi="Consolas"/>
+          <w:bCs/>
+        </w:rPr>
+        <w:t>npm</w:t>
+      </w:r>
+      <w:proofErr w:type="spellEnd"/>
+      <w:r>
+        <w:rPr>
+          <w:rFonts w:ascii="Consolas" w:hAnsi="Consolas"/>
+          <w:bCs/>
+        </w:rPr>
+        <w:t xml:space="preserve"> install --save-dev </w:t>
       </w:r>
       <w:r>
         <w:rPr>
@@ -1363,12 +1612,21 @@
         </w:rPr>
         <w:t xml:space="preserve">$ </w:t>
       </w:r>
-      <w:r>
-        <w:rPr>
-          <w:rFonts w:ascii="Consolas" w:hAnsi="Consolas"/>
-          <w:bCs/>
-        </w:rPr>
-        <w:t>npm install --save-dev @openfonts/open-sans_all</w:t>
+      <w:proofErr w:type="spellStart"/>
+      <w:r>
+        <w:rPr>
+          <w:rFonts w:ascii="Consolas" w:hAnsi="Consolas"/>
+          <w:bCs/>
+        </w:rPr>
+        <w:t>npm</w:t>
+      </w:r>
+      <w:proofErr w:type="spellEnd"/>
+      <w:r>
+        <w:rPr>
+          <w:rFonts w:ascii="Consolas" w:hAnsi="Consolas"/>
+          <w:bCs/>
+        </w:rPr>
+        <w:t xml:space="preserve"> install --save-dev @openfonts/open-sans_all</w:t>
       </w:r>
     </w:p>
     <w:p>
@@ -1389,12 +1647,21 @@
         </w:rPr>
         <w:t xml:space="preserve">$ </w:t>
       </w:r>
-      <w:r>
-        <w:rPr>
-          <w:rFonts w:ascii="Consolas" w:hAnsi="Consolas"/>
-          <w:bCs/>
-        </w:rPr>
-        <w:t>npm install --save-dev @openfonts/</w:t>
+      <w:proofErr w:type="spellStart"/>
+      <w:r>
+        <w:rPr>
+          <w:rFonts w:ascii="Consolas" w:hAnsi="Consolas"/>
+          <w:bCs/>
+        </w:rPr>
+        <w:t>npm</w:t>
+      </w:r>
+      <w:proofErr w:type="spellEnd"/>
+      <w:r>
+        <w:rPr>
+          <w:rFonts w:ascii="Consolas" w:hAnsi="Consolas"/>
+          <w:bCs/>
+        </w:rPr>
+        <w:t xml:space="preserve"> install --save-dev @openfonts/</w:t>
       </w:r>
       <w:r>
         <w:rPr>
@@ -1429,12 +1696,21 @@
         </w:rPr>
         <w:t xml:space="preserve">$ </w:t>
       </w:r>
-      <w:r>
-        <w:rPr>
-          <w:rFonts w:ascii="Consolas" w:hAnsi="Consolas"/>
-          <w:bCs/>
-        </w:rPr>
-        <w:t>npm install --save-dev @openfonts/</w:t>
+      <w:proofErr w:type="spellStart"/>
+      <w:r>
+        <w:rPr>
+          <w:rFonts w:ascii="Consolas" w:hAnsi="Consolas"/>
+          <w:bCs/>
+        </w:rPr>
+        <w:t>npm</w:t>
+      </w:r>
+      <w:proofErr w:type="spellEnd"/>
+      <w:r>
+        <w:rPr>
+          <w:rFonts w:ascii="Consolas" w:hAnsi="Consolas"/>
+          <w:bCs/>
+        </w:rPr>
+        <w:t xml:space="preserve"> install --save-dev @openfonts/</w:t>
       </w:r>
       <w:r>
         <w:rPr>
@@ -1483,12 +1759,21 @@
         </w:rPr>
         <w:t xml:space="preserve">$ </w:t>
       </w:r>
-      <w:r>
-        <w:rPr>
-          <w:rFonts w:ascii="Consolas" w:hAnsi="Consolas"/>
-          <w:bCs/>
-        </w:rPr>
-        <w:t>npm install --save-dev @openfonts/</w:t>
+      <w:proofErr w:type="spellStart"/>
+      <w:r>
+        <w:rPr>
+          <w:rFonts w:ascii="Consolas" w:hAnsi="Consolas"/>
+          <w:bCs/>
+        </w:rPr>
+        <w:t>npm</w:t>
+      </w:r>
+      <w:proofErr w:type="spellEnd"/>
+      <w:r>
+        <w:rPr>
+          <w:rFonts w:ascii="Consolas" w:hAnsi="Consolas"/>
+          <w:bCs/>
+        </w:rPr>
+        <w:t xml:space="preserve"> install --save-dev @openfonts/</w:t>
       </w:r>
       <w:r>
         <w:rPr>
@@ -1503,6 +1788,230 @@
           <w:bCs/>
         </w:rPr>
         <w:t>_all</w:t>
+      </w:r>
+    </w:p>
+    <w:p>
+      <w:pPr>
+        <w:shd w:val="clear" w:color="auto" w:fill="DEEAF6" w:themeFill="accent5" w:themeFillTint="33"/>
+        <w:spacing w:line="276" w:lineRule="auto"/>
+        <w:ind w:left="502" w:right="140"/>
+        <w:jc w:val="left"/>
+        <w:rPr>
+          <w:rFonts w:ascii="Consolas" w:hAnsi="Consolas"/>
+          <w:bCs/>
+        </w:rPr>
+      </w:pPr>
+      <w:r>
+        <w:rPr>
+          <w:rFonts w:ascii="Consolas" w:hAnsi="Consolas"/>
+          <w:bCs/>
+        </w:rPr>
+        <w:t xml:space="preserve">$ </w:t>
+      </w:r>
+      <w:proofErr w:type="spellStart"/>
+      <w:r>
+        <w:rPr>
+          <w:rFonts w:ascii="Consolas" w:hAnsi="Consolas"/>
+          <w:bCs/>
+        </w:rPr>
+        <w:t>npm</w:t>
+      </w:r>
+      <w:proofErr w:type="spellEnd"/>
+      <w:r>
+        <w:rPr>
+          <w:rFonts w:ascii="Consolas" w:hAnsi="Consolas"/>
+          <w:bCs/>
+        </w:rPr>
+        <w:t xml:space="preserve"> install --save-dev @openfonts/</w:t>
+      </w:r>
+      <w:r>
+        <w:rPr>
+          <w:rFonts w:ascii="Consolas" w:hAnsi="Consolas"/>
+          <w:bCs/>
+        </w:rPr>
+        <w:t>cormorant-garamond</w:t>
+      </w:r>
+      <w:r>
+        <w:rPr>
+          <w:rFonts w:ascii="Consolas" w:hAnsi="Consolas"/>
+          <w:bCs/>
+        </w:rPr>
+        <w:t>_all</w:t>
+      </w:r>
+    </w:p>
+    <w:p>
+      <w:pPr>
+        <w:shd w:val="clear" w:color="auto" w:fill="DEEAF6" w:themeFill="accent5" w:themeFillTint="33"/>
+        <w:spacing w:line="276" w:lineRule="auto"/>
+        <w:ind w:left="502" w:right="140"/>
+        <w:jc w:val="left"/>
+        <w:rPr>
+          <w:rFonts w:ascii="Consolas" w:hAnsi="Consolas"/>
+          <w:bCs/>
+        </w:rPr>
+      </w:pPr>
+      <w:r>
+        <w:rPr>
+          <w:rFonts w:ascii="Consolas" w:hAnsi="Consolas"/>
+          <w:bCs/>
+        </w:rPr>
+        <w:t xml:space="preserve">$ </w:t>
+      </w:r>
+      <w:proofErr w:type="spellStart"/>
+      <w:r>
+        <w:rPr>
+          <w:rFonts w:ascii="Consolas" w:hAnsi="Consolas"/>
+          <w:bCs/>
+        </w:rPr>
+        <w:t>npm</w:t>
+      </w:r>
+      <w:proofErr w:type="spellEnd"/>
+      <w:r>
+        <w:rPr>
+          <w:rFonts w:ascii="Consolas" w:hAnsi="Consolas"/>
+          <w:bCs/>
+        </w:rPr>
+        <w:t xml:space="preserve"> install </w:t>
+      </w:r>
+      <w:r>
+        <w:rPr>
+          <w:rFonts w:ascii="Consolas" w:hAnsi="Consolas"/>
+          <w:bCs/>
+        </w:rPr>
+        <w:t>--</w:t>
+      </w:r>
+      <w:r>
+        <w:rPr>
+          <w:rFonts w:ascii="Consolas" w:hAnsi="Consolas"/>
+          <w:bCs/>
+        </w:rPr>
+        <w:t>save</w:t>
+      </w:r>
+      <w:r>
+        <w:rPr>
+          <w:rFonts w:ascii="Consolas" w:hAnsi="Consolas"/>
+          <w:bCs/>
+        </w:rPr>
+        <w:t>-dev</w:t>
+      </w:r>
+      <w:r>
+        <w:rPr>
+          <w:rFonts w:ascii="Consolas" w:hAnsi="Consolas"/>
+          <w:bCs/>
+        </w:rPr>
+        <w:t xml:space="preserve"> </w:t>
+      </w:r>
+      <w:r>
+        <w:rPr>
+          <w:rFonts w:ascii="Consolas" w:hAnsi="Consolas"/>
+          <w:bCs/>
+        </w:rPr>
+        <w:t>font-awesome@4.7.0</w:t>
+      </w:r>
+    </w:p>
+    <w:p>
+      <w:pPr>
+        <w:shd w:val="clear" w:color="auto" w:fill="DEEAF6" w:themeFill="accent5" w:themeFillTint="33"/>
+        <w:spacing w:line="276" w:lineRule="auto"/>
+        <w:ind w:left="502" w:right="140"/>
+        <w:jc w:val="left"/>
+        <w:rPr>
+          <w:rFonts w:ascii="Consolas" w:hAnsi="Consolas"/>
+          <w:bCs/>
+        </w:rPr>
+      </w:pPr>
+      <w:r>
+        <w:rPr>
+          <w:rFonts w:ascii="Consolas" w:hAnsi="Consolas"/>
+          <w:bCs/>
+        </w:rPr>
+        <w:t xml:space="preserve">$ </w:t>
+      </w:r>
+      <w:proofErr w:type="spellStart"/>
+      <w:r>
+        <w:rPr>
+          <w:rFonts w:ascii="Consolas" w:hAnsi="Consolas"/>
+          <w:bCs/>
+        </w:rPr>
+        <w:t>npm</w:t>
+      </w:r>
+      <w:proofErr w:type="spellEnd"/>
+      <w:r>
+        <w:rPr>
+          <w:rFonts w:ascii="Consolas" w:hAnsi="Consolas"/>
+          <w:bCs/>
+        </w:rPr>
+        <w:t xml:space="preserve"> install</w:t>
+      </w:r>
+      <w:r>
+        <w:rPr>
+          <w:rFonts w:ascii="Consolas" w:hAnsi="Consolas"/>
+          <w:bCs/>
+        </w:rPr>
+        <w:t xml:space="preserve"> --save-dev </w:t>
+      </w:r>
+      <w:r>
+        <w:rPr>
+          <w:rFonts w:ascii="Consolas" w:hAnsi="Consolas"/>
+          <w:bCs/>
+        </w:rPr>
+        <w:t>bootstrap-social</w:t>
+      </w:r>
+    </w:p>
+    <w:p>
+      <w:pPr>
+        <w:shd w:val="clear" w:color="auto" w:fill="DEEAF6" w:themeFill="accent5" w:themeFillTint="33"/>
+        <w:spacing w:line="276" w:lineRule="auto"/>
+        <w:ind w:left="502" w:right="140"/>
+        <w:jc w:val="left"/>
+        <w:rPr>
+          <w:rFonts w:ascii="Consolas" w:hAnsi="Consolas"/>
+          <w:bCs/>
+        </w:rPr>
+      </w:pPr>
+      <w:r>
+        <w:rPr>
+          <w:rFonts w:ascii="Consolas" w:hAnsi="Consolas"/>
+          <w:bCs/>
+        </w:rPr>
+        <w:t xml:space="preserve">$ </w:t>
+      </w:r>
+      <w:proofErr w:type="spellStart"/>
+      <w:r>
+        <w:rPr>
+          <w:rFonts w:ascii="Consolas" w:hAnsi="Consolas"/>
+          <w:bCs/>
+        </w:rPr>
+        <w:t>npm</w:t>
+      </w:r>
+      <w:proofErr w:type="spellEnd"/>
+      <w:r>
+        <w:rPr>
+          <w:rFonts w:ascii="Consolas" w:hAnsi="Consolas"/>
+          <w:bCs/>
+        </w:rPr>
+        <w:t xml:space="preserve"> install --save</w:t>
+      </w:r>
+      <w:r>
+        <w:rPr>
+          <w:rFonts w:ascii="Consolas" w:hAnsi="Consolas"/>
+          <w:bCs/>
+        </w:rPr>
+        <w:t>-dev</w:t>
+      </w:r>
+      <w:r>
+        <w:rPr>
+          <w:rFonts w:ascii="Consolas" w:hAnsi="Consolas"/>
+          <w:bCs/>
+        </w:rPr>
+        <w:t xml:space="preserve"> </w:t>
+      </w:r>
+      <w:r>
+        <w:rPr>
+          <w:rFonts w:ascii="Consolas" w:hAnsi="Consolas"/>
+          <w:bCs/>
+        </w:rPr>
+        <w:t>luxy.js</w:t>
       </w:r>
     </w:p>
     <w:p>

</xml_diff>